<commit_message>
UPD-0007: make properties file work
</commit_message>
<xml_diff>
--- a/BarCodes.docx
+++ b/BarCodes.docx
@@ -31,6 +31,16 @@
           </w:tcPr>
           <w:p>
             <w:r>
+              <w:t>Hermione Granger</w:t>
+            </w:r>
+          </w:p>
+        </w:tc>
+        <w:tc>
+          <w:tcPr>
+            <w:tcW w:w="3117" w:type="dxa"/>
+          </w:tcPr>
+          <w:p>
+            <w:r>
               <w:t xml:space="preserve">Ronald </w:t>
             </w:r>
             <w:proofErr w:type="spellStart"/>
@@ -38,16 +48,6 @@
               <w:t>Weasley</w:t>
             </w:r>
             <w:proofErr w:type="spellEnd"/>
-          </w:p>
-        </w:tc>
-        <w:tc>
-          <w:tcPr>
-            <w:tcW w:w="3117" w:type="dxa"/>
-          </w:tcPr>
-          <w:p>
-            <w:r>
-              <w:t>Hermione Granger</w:t>
-            </w:r>
           </w:p>
         </w:tc>
       </w:tr>
@@ -62,9 +62,9 @@
                 <w:noProof/>
               </w:rPr>
               <w:drawing>
-                <wp:inline distT="0" distB="0" distL="0" distR="0" wp14:anchorId="24D3F6C6" wp14:editId="72AEC69E">
-                  <wp:extent cx="1464945" cy="474345"/>
-                  <wp:effectExtent l="0" t="0" r="8255" b="8255"/>
+                <wp:inline distT="0" distB="0" distL="0" distR="0" wp14:anchorId="24D3F6C6" wp14:editId="0DFA9991">
+                  <wp:extent cx="1655172" cy="535940"/>
+                  <wp:effectExtent l="0" t="0" r="0" b="0"/>
                   <wp:docPr id="1" name="Picture 1" descr="/Users/mphare/Development/JavaDev/HTTP/image.php-1.png"/>
                   <wp:cNvGraphicFramePr>
                     <a:graphicFrameLocks xmlns:a="http://schemas.openxmlformats.org/drawingml/2006/main" noChangeAspect="1"/>
@@ -94,7 +94,7 @@
                         <pic:spPr bwMode="auto">
                           <a:xfrm>
                             <a:off x="0" y="0"/>
-                            <a:ext cx="1464945" cy="474345"/>
+                            <a:ext cx="1659428" cy="537318"/>
                           </a:xfrm>
                           <a:prstGeom prst="rect">
                             <a:avLst/>
@@ -122,9 +122,9 @@
                 <w:noProof/>
               </w:rPr>
               <w:drawing>
-                <wp:inline distT="0" distB="0" distL="0" distR="0" wp14:anchorId="764019B6" wp14:editId="1427533B">
-                  <wp:extent cx="1464945" cy="474345"/>
-                  <wp:effectExtent l="0" t="0" r="8255" b="8255"/>
+                <wp:inline distT="0" distB="0" distL="0" distR="0" wp14:anchorId="764019B6" wp14:editId="63DB98D0">
+                  <wp:extent cx="1655172" cy="535940"/>
+                  <wp:effectExtent l="0" t="0" r="0" b="0"/>
                   <wp:docPr id="2" name="Picture 2" descr="/Users/mphare/Development/JavaDev/HTTP/image.php-2.png"/>
                   <wp:cNvGraphicFramePr>
                     <a:graphicFrameLocks xmlns:a="http://schemas.openxmlformats.org/drawingml/2006/main" noChangeAspect="1"/>
@@ -154,7 +154,7 @@
                         <pic:spPr bwMode="auto">
                           <a:xfrm>
                             <a:off x="0" y="0"/>
-                            <a:ext cx="1464945" cy="474345"/>
+                            <a:ext cx="1657344" cy="536643"/>
                           </a:xfrm>
                           <a:prstGeom prst="rect">
                             <a:avLst/>
@@ -182,9 +182,9 @@
                 <w:noProof/>
               </w:rPr>
               <w:drawing>
-                <wp:inline distT="0" distB="0" distL="0" distR="0" wp14:anchorId="05D1CEBD" wp14:editId="5CF4CBBA">
-                  <wp:extent cx="1464945" cy="474345"/>
-                  <wp:effectExtent l="0" t="0" r="8255" b="8255"/>
+                <wp:inline distT="0" distB="0" distL="0" distR="0" wp14:anchorId="05D1CEBD" wp14:editId="02F896FE">
+                  <wp:extent cx="1655172" cy="535940"/>
+                  <wp:effectExtent l="0" t="0" r="0" b="0"/>
                   <wp:docPr id="3" name="Picture 3" descr="/Users/mphare/Development/JavaDev/HTTP/image.php-3.png"/>
                   <wp:cNvGraphicFramePr>
                     <a:graphicFrameLocks xmlns:a="http://schemas.openxmlformats.org/drawingml/2006/main" noChangeAspect="1"/>
@@ -214,7 +214,7 @@
                         <pic:spPr bwMode="auto">
                           <a:xfrm>
                             <a:off x="0" y="0"/>
-                            <a:ext cx="1464945" cy="474345"/>
+                            <a:ext cx="1657707" cy="536761"/>
                           </a:xfrm>
                           <a:prstGeom prst="rect">
                             <a:avLst/>
@@ -252,8 +252,6 @@
           </w:tcPr>
           <w:p/>
         </w:tc>
-        <w:bookmarkStart w:id="0" w:name="_GoBack"/>
-        <w:bookmarkEnd w:id="0"/>
       </w:tr>
       <w:tr>
         <w:tc>
@@ -308,9 +306,9 @@
                 <w:noProof/>
               </w:rPr>
               <w:drawing>
-                <wp:inline distT="0" distB="0" distL="0" distR="0" wp14:anchorId="3E47BCFF" wp14:editId="612A66E4">
-                  <wp:extent cx="1464945" cy="474345"/>
-                  <wp:effectExtent l="0" t="0" r="8255" b="8255"/>
+                <wp:inline distT="0" distB="0" distL="0" distR="0" wp14:anchorId="3E47BCFF" wp14:editId="5953A86F">
+                  <wp:extent cx="1602877" cy="519007"/>
+                  <wp:effectExtent l="0" t="0" r="0" b="0"/>
                   <wp:docPr id="4" name="Picture 4" descr="/Users/mphare/Development/JavaDev/HTTP/image.php-4.png"/>
                   <wp:cNvGraphicFramePr>
                     <a:graphicFrameLocks xmlns:a="http://schemas.openxmlformats.org/drawingml/2006/main" noChangeAspect="1"/>
@@ -340,7 +338,7 @@
                         <pic:spPr bwMode="auto">
                           <a:xfrm>
                             <a:off x="0" y="0"/>
-                            <a:ext cx="1464945" cy="474345"/>
+                            <a:ext cx="1606807" cy="520280"/>
                           </a:xfrm>
                           <a:prstGeom prst="rect">
                             <a:avLst/>
@@ -368,9 +366,9 @@
                 <w:noProof/>
               </w:rPr>
               <w:drawing>
-                <wp:inline distT="0" distB="0" distL="0" distR="0" wp14:anchorId="0A0B2685" wp14:editId="68D16693">
-                  <wp:extent cx="1464945" cy="474345"/>
-                  <wp:effectExtent l="0" t="0" r="8255" b="8255"/>
+                <wp:inline distT="0" distB="0" distL="0" distR="0" wp14:anchorId="0A0B2685" wp14:editId="4C326DD0">
+                  <wp:extent cx="1602877" cy="519007"/>
+                  <wp:effectExtent l="0" t="0" r="0" b="0"/>
                   <wp:docPr id="5" name="Picture 5" descr="/Users/mphare/Development/JavaDev/HTTP/image.php-5.png"/>
                   <wp:cNvGraphicFramePr>
                     <a:graphicFrameLocks xmlns:a="http://schemas.openxmlformats.org/drawingml/2006/main" noChangeAspect="1"/>
@@ -400,7 +398,7 @@
                         <pic:spPr bwMode="auto">
                           <a:xfrm>
                             <a:off x="0" y="0"/>
-                            <a:ext cx="1464945" cy="474345"/>
+                            <a:ext cx="1606152" cy="520067"/>
                           </a:xfrm>
                           <a:prstGeom prst="rect">
                             <a:avLst/>
@@ -428,9 +426,9 @@
                 <w:noProof/>
               </w:rPr>
               <w:drawing>
-                <wp:inline distT="0" distB="0" distL="0" distR="0" wp14:anchorId="6D070E1B" wp14:editId="42B51041">
-                  <wp:extent cx="1464945" cy="474345"/>
-                  <wp:effectExtent l="0" t="0" r="8255" b="8255"/>
+                <wp:inline distT="0" distB="0" distL="0" distR="0" wp14:anchorId="6D070E1B" wp14:editId="30F1F16E">
+                  <wp:extent cx="1622002" cy="525199"/>
+                  <wp:effectExtent l="0" t="0" r="3810" b="8255"/>
                   <wp:docPr id="6" name="Picture 6" descr="/Users/mphare/Development/JavaDev/HTTP/image.php-6.png"/>
                   <wp:cNvGraphicFramePr>
                     <a:graphicFrameLocks xmlns:a="http://schemas.openxmlformats.org/drawingml/2006/main" noChangeAspect="1"/>
@@ -460,7 +458,7 @@
                         <pic:spPr bwMode="auto">
                           <a:xfrm>
                             <a:off x="0" y="0"/>
-                            <a:ext cx="1464945" cy="474345"/>
+                            <a:ext cx="1633232" cy="528835"/>
                           </a:xfrm>
                           <a:prstGeom prst="rect">
                             <a:avLst/>
@@ -503,10 +501,227 @@
         </w:tc>
       </w:tr>
       <w:tr>
+        <w:trPr>
+          <w:trHeight w:val="332"/>
+        </w:trPr>
         <w:tc>
           <w:tcPr>
             <w:tcW w:w="3116" w:type="dxa"/>
           </w:tcPr>
+          <w:p>
+            <w:r>
+              <w:t>Neville Longbottom</w:t>
+            </w:r>
+          </w:p>
+        </w:tc>
+        <w:tc>
+          <w:tcPr>
+            <w:tcW w:w="3117" w:type="dxa"/>
+          </w:tcPr>
+          <w:p>
+            <w:r>
+              <w:t>Dean Thomas</w:t>
+            </w:r>
+          </w:p>
+        </w:tc>
+        <w:tc>
+          <w:tcPr>
+            <w:tcW w:w="3117" w:type="dxa"/>
+          </w:tcPr>
+          <w:p>
+            <w:r>
+              <w:t>Katie Bell</w:t>
+            </w:r>
+          </w:p>
+        </w:tc>
+      </w:tr>
+      <w:tr>
+        <w:tc>
+          <w:tcPr>
+            <w:tcW w:w="3116" w:type="dxa"/>
+          </w:tcPr>
+          <w:p>
+            <w:r>
+              <w:rPr>
+                <w:noProof/>
+              </w:rPr>
+              <w:drawing>
+                <wp:inline distT="0" distB="0" distL="0" distR="0" wp14:anchorId="19E7348F" wp14:editId="2D106D36">
+                  <wp:extent cx="1825129" cy="590973"/>
+                  <wp:effectExtent l="0" t="0" r="3810" b="0"/>
+                  <wp:docPr id="7" name="Picture 7" descr="image.php-7.png"/>
+                  <wp:cNvGraphicFramePr>
+                    <a:graphicFrameLocks xmlns:a="http://schemas.openxmlformats.org/drawingml/2006/main" noChangeAspect="1"/>
+                  </wp:cNvGraphicFramePr>
+                  <a:graphic xmlns:a="http://schemas.openxmlformats.org/drawingml/2006/main">
+                    <a:graphicData uri="http://schemas.openxmlformats.org/drawingml/2006/picture">
+                      <pic:pic xmlns:pic="http://schemas.openxmlformats.org/drawingml/2006/picture">
+                        <pic:nvPicPr>
+                          <pic:cNvPr id="0" name="Picture 1" descr="image.php-7.png"/>
+                          <pic:cNvPicPr>
+                            <a:picLocks noChangeAspect="1" noChangeArrowheads="1"/>
+                          </pic:cNvPicPr>
+                        </pic:nvPicPr>
+                        <pic:blipFill>
+                          <a:blip r:embed="rId10">
+                            <a:extLst>
+                              <a:ext uri="{28A0092B-C50C-407E-A947-70E740481C1C}">
+                                <a14:useLocalDpi xmlns:a14="http://schemas.microsoft.com/office/drawing/2010/main" val="0"/>
+                              </a:ext>
+                            </a:extLst>
+                          </a:blip>
+                          <a:srcRect/>
+                          <a:stretch>
+                            <a:fillRect/>
+                          </a:stretch>
+                        </pic:blipFill>
+                        <pic:spPr bwMode="auto">
+                          <a:xfrm>
+                            <a:off x="0" y="0"/>
+                            <a:ext cx="1895724" cy="613831"/>
+                          </a:xfrm>
+                          <a:prstGeom prst="rect">
+                            <a:avLst/>
+                          </a:prstGeom>
+                          <a:noFill/>
+                          <a:ln>
+                            <a:noFill/>
+                          </a:ln>
+                        </pic:spPr>
+                      </pic:pic>
+                    </a:graphicData>
+                  </a:graphic>
+                </wp:inline>
+              </w:drawing>
+            </w:r>
+          </w:p>
+        </w:tc>
+        <w:tc>
+          <w:tcPr>
+            <w:tcW w:w="3117" w:type="dxa"/>
+          </w:tcPr>
+          <w:p>
+            <w:r>
+              <w:rPr>
+                <w:noProof/>
+              </w:rPr>
+              <w:drawing>
+                <wp:inline distT="0" distB="0" distL="0" distR="0" wp14:anchorId="0B080DD8" wp14:editId="18D127E1">
+                  <wp:extent cx="1825133" cy="590973"/>
+                  <wp:effectExtent l="0" t="0" r="3810" b="0"/>
+                  <wp:docPr id="8" name="Picture 8" descr="image.php-8.png"/>
+                  <wp:cNvGraphicFramePr>
+                    <a:graphicFrameLocks xmlns:a="http://schemas.openxmlformats.org/drawingml/2006/main" noChangeAspect="1"/>
+                  </wp:cNvGraphicFramePr>
+                  <a:graphic xmlns:a="http://schemas.openxmlformats.org/drawingml/2006/main">
+                    <a:graphicData uri="http://schemas.openxmlformats.org/drawingml/2006/picture">
+                      <pic:pic xmlns:pic="http://schemas.openxmlformats.org/drawingml/2006/picture">
+                        <pic:nvPicPr>
+                          <pic:cNvPr id="0" name="Picture 2" descr="image.php-8.png"/>
+                          <pic:cNvPicPr>
+                            <a:picLocks noChangeAspect="1" noChangeArrowheads="1"/>
+                          </pic:cNvPicPr>
+                        </pic:nvPicPr>
+                        <pic:blipFill>
+                          <a:blip r:embed="rId11">
+                            <a:extLst>
+                              <a:ext uri="{28A0092B-C50C-407E-A947-70E740481C1C}">
+                                <a14:useLocalDpi xmlns:a14="http://schemas.microsoft.com/office/drawing/2010/main" val="0"/>
+                              </a:ext>
+                            </a:extLst>
+                          </a:blip>
+                          <a:srcRect/>
+                          <a:stretch>
+                            <a:fillRect/>
+                          </a:stretch>
+                        </pic:blipFill>
+                        <pic:spPr bwMode="auto">
+                          <a:xfrm>
+                            <a:off x="0" y="0"/>
+                            <a:ext cx="1833620" cy="593721"/>
+                          </a:xfrm>
+                          <a:prstGeom prst="rect">
+                            <a:avLst/>
+                          </a:prstGeom>
+                          <a:noFill/>
+                          <a:ln>
+                            <a:noFill/>
+                          </a:ln>
+                        </pic:spPr>
+                      </pic:pic>
+                    </a:graphicData>
+                  </a:graphic>
+                </wp:inline>
+              </w:drawing>
+            </w:r>
+          </w:p>
+        </w:tc>
+        <w:tc>
+          <w:tcPr>
+            <w:tcW w:w="3117" w:type="dxa"/>
+          </w:tcPr>
+          <w:p>
+            <w:r>
+              <w:rPr>
+                <w:noProof/>
+              </w:rPr>
+              <w:drawing>
+                <wp:inline distT="0" distB="0" distL="0" distR="0" wp14:anchorId="35C6A41A" wp14:editId="619F97A8">
+                  <wp:extent cx="1825133" cy="590973"/>
+                  <wp:effectExtent l="0" t="0" r="3810" b="0"/>
+                  <wp:docPr id="9" name="Picture 9" descr="image.php-9.png"/>
+                  <wp:cNvGraphicFramePr>
+                    <a:graphicFrameLocks xmlns:a="http://schemas.openxmlformats.org/drawingml/2006/main" noChangeAspect="1"/>
+                  </wp:cNvGraphicFramePr>
+                  <a:graphic xmlns:a="http://schemas.openxmlformats.org/drawingml/2006/main">
+                    <a:graphicData uri="http://schemas.openxmlformats.org/drawingml/2006/picture">
+                      <pic:pic xmlns:pic="http://schemas.openxmlformats.org/drawingml/2006/picture">
+                        <pic:nvPicPr>
+                          <pic:cNvPr id="0" name="Picture 3" descr="image.php-9.png"/>
+                          <pic:cNvPicPr>
+                            <a:picLocks noChangeAspect="1" noChangeArrowheads="1"/>
+                          </pic:cNvPicPr>
+                        </pic:nvPicPr>
+                        <pic:blipFill>
+                          <a:blip r:embed="rId12">
+                            <a:extLst>
+                              <a:ext uri="{28A0092B-C50C-407E-A947-70E740481C1C}">
+                                <a14:useLocalDpi xmlns:a14="http://schemas.microsoft.com/office/drawing/2010/main" val="0"/>
+                              </a:ext>
+                            </a:extLst>
+                          </a:blip>
+                          <a:srcRect/>
+                          <a:stretch>
+                            <a:fillRect/>
+                          </a:stretch>
+                        </pic:blipFill>
+                        <pic:spPr bwMode="auto">
+                          <a:xfrm>
+                            <a:off x="0" y="0"/>
+                            <a:ext cx="1834198" cy="593908"/>
+                          </a:xfrm>
+                          <a:prstGeom prst="rect">
+                            <a:avLst/>
+                          </a:prstGeom>
+                          <a:noFill/>
+                          <a:ln>
+                            <a:noFill/>
+                          </a:ln>
+                        </pic:spPr>
+                      </pic:pic>
+                    </a:graphicData>
+                  </a:graphic>
+                </wp:inline>
+              </w:drawing>
+            </w:r>
+          </w:p>
+        </w:tc>
+      </w:tr>
+      <w:tr>
+        <w:tc>
+          <w:tcPr>
+            <w:tcW w:w="3116" w:type="dxa"/>
+          </w:tcPr>
           <w:p/>
         </w:tc>
         <w:tc>
@@ -520,6 +735,467 @@
             <w:tcW w:w="3117" w:type="dxa"/>
           </w:tcPr>
           <w:p/>
+        </w:tc>
+      </w:tr>
+      <w:tr>
+        <w:tc>
+          <w:tcPr>
+            <w:tcW w:w="3116" w:type="dxa"/>
+          </w:tcPr>
+          <w:p>
+            <w:r>
+              <w:t>Susan Bones</w:t>
+            </w:r>
+          </w:p>
+        </w:tc>
+        <w:tc>
+          <w:tcPr>
+            <w:tcW w:w="3117" w:type="dxa"/>
+          </w:tcPr>
+          <w:p>
+            <w:r>
+              <w:t>Cho Chang</w:t>
+            </w:r>
+          </w:p>
+        </w:tc>
+        <w:tc>
+          <w:tcPr>
+            <w:tcW w:w="3117" w:type="dxa"/>
+          </w:tcPr>
+          <w:p>
+            <w:r>
+              <w:t xml:space="preserve">Luna </w:t>
+            </w:r>
+            <w:proofErr w:type="spellStart"/>
+            <w:r>
+              <w:t>Lovegood</w:t>
+            </w:r>
+            <w:proofErr w:type="spellEnd"/>
+          </w:p>
+        </w:tc>
+      </w:tr>
+      <w:tr>
+        <w:tc>
+          <w:tcPr>
+            <w:tcW w:w="3116" w:type="dxa"/>
+          </w:tcPr>
+          <w:p>
+            <w:r>
+              <w:rPr>
+                <w:noProof/>
+              </w:rPr>
+              <w:drawing>
+                <wp:inline distT="0" distB="0" distL="0" distR="0" wp14:anchorId="55335903" wp14:editId="1645E39C">
+                  <wp:extent cx="1563655" cy="506307"/>
+                  <wp:effectExtent l="0" t="0" r="11430" b="1905"/>
+                  <wp:docPr id="10" name="Picture 10" descr="image.php-10.png"/>
+                  <wp:cNvGraphicFramePr>
+                    <a:graphicFrameLocks xmlns:a="http://schemas.openxmlformats.org/drawingml/2006/main" noChangeAspect="1"/>
+                  </wp:cNvGraphicFramePr>
+                  <a:graphic xmlns:a="http://schemas.openxmlformats.org/drawingml/2006/main">
+                    <a:graphicData uri="http://schemas.openxmlformats.org/drawingml/2006/picture">
+                      <pic:pic xmlns:pic="http://schemas.openxmlformats.org/drawingml/2006/picture">
+                        <pic:nvPicPr>
+                          <pic:cNvPr id="0" name="Picture 4" descr="image.php-10.png"/>
+                          <pic:cNvPicPr>
+                            <a:picLocks noChangeAspect="1" noChangeArrowheads="1"/>
+                          </pic:cNvPicPr>
+                        </pic:nvPicPr>
+                        <pic:blipFill>
+                          <a:blip r:embed="rId13">
+                            <a:extLst>
+                              <a:ext uri="{28A0092B-C50C-407E-A947-70E740481C1C}">
+                                <a14:useLocalDpi xmlns:a14="http://schemas.microsoft.com/office/drawing/2010/main" val="0"/>
+                              </a:ext>
+                            </a:extLst>
+                          </a:blip>
+                          <a:srcRect/>
+                          <a:stretch>
+                            <a:fillRect/>
+                          </a:stretch>
+                        </pic:blipFill>
+                        <pic:spPr bwMode="auto">
+                          <a:xfrm>
+                            <a:off x="0" y="0"/>
+                            <a:ext cx="1582987" cy="512567"/>
+                          </a:xfrm>
+                          <a:prstGeom prst="rect">
+                            <a:avLst/>
+                          </a:prstGeom>
+                          <a:noFill/>
+                          <a:ln>
+                            <a:noFill/>
+                          </a:ln>
+                        </pic:spPr>
+                      </pic:pic>
+                    </a:graphicData>
+                  </a:graphic>
+                </wp:inline>
+              </w:drawing>
+            </w:r>
+          </w:p>
+        </w:tc>
+        <w:tc>
+          <w:tcPr>
+            <w:tcW w:w="3117" w:type="dxa"/>
+          </w:tcPr>
+          <w:p>
+            <w:r>
+              <w:rPr>
+                <w:noProof/>
+              </w:rPr>
+              <w:drawing>
+                <wp:inline distT="0" distB="0" distL="0" distR="0" wp14:anchorId="10C234CB" wp14:editId="330AE8B3">
+                  <wp:extent cx="1563655" cy="506307"/>
+                  <wp:effectExtent l="0" t="0" r="11430" b="1905"/>
+                  <wp:docPr id="11" name="Picture 11" descr="image.php-11.png"/>
+                  <wp:cNvGraphicFramePr>
+                    <a:graphicFrameLocks xmlns:a="http://schemas.openxmlformats.org/drawingml/2006/main" noChangeAspect="1"/>
+                  </wp:cNvGraphicFramePr>
+                  <a:graphic xmlns:a="http://schemas.openxmlformats.org/drawingml/2006/main">
+                    <a:graphicData uri="http://schemas.openxmlformats.org/drawingml/2006/picture">
+                      <pic:pic xmlns:pic="http://schemas.openxmlformats.org/drawingml/2006/picture">
+                        <pic:nvPicPr>
+                          <pic:cNvPr id="0" name="Picture 5" descr="image.php-11.png"/>
+                          <pic:cNvPicPr>
+                            <a:picLocks noChangeAspect="1" noChangeArrowheads="1"/>
+                          </pic:cNvPicPr>
+                        </pic:nvPicPr>
+                        <pic:blipFill>
+                          <a:blip r:embed="rId14">
+                            <a:extLst>
+                              <a:ext uri="{28A0092B-C50C-407E-A947-70E740481C1C}">
+                                <a14:useLocalDpi xmlns:a14="http://schemas.microsoft.com/office/drawing/2010/main" val="0"/>
+                              </a:ext>
+                            </a:extLst>
+                          </a:blip>
+                          <a:srcRect/>
+                          <a:stretch>
+                            <a:fillRect/>
+                          </a:stretch>
+                        </pic:blipFill>
+                        <pic:spPr bwMode="auto">
+                          <a:xfrm>
+                            <a:off x="0" y="0"/>
+                            <a:ext cx="1566930" cy="507367"/>
+                          </a:xfrm>
+                          <a:prstGeom prst="rect">
+                            <a:avLst/>
+                          </a:prstGeom>
+                          <a:noFill/>
+                          <a:ln>
+                            <a:noFill/>
+                          </a:ln>
+                        </pic:spPr>
+                      </pic:pic>
+                    </a:graphicData>
+                  </a:graphic>
+                </wp:inline>
+              </w:drawing>
+            </w:r>
+          </w:p>
+        </w:tc>
+        <w:tc>
+          <w:tcPr>
+            <w:tcW w:w="3117" w:type="dxa"/>
+          </w:tcPr>
+          <w:p>
+            <w:r>
+              <w:rPr>
+                <w:noProof/>
+              </w:rPr>
+              <w:drawing>
+                <wp:inline distT="0" distB="0" distL="0" distR="0" wp14:anchorId="3C2DE0A3" wp14:editId="7B9FC247">
+                  <wp:extent cx="1563655" cy="506307"/>
+                  <wp:effectExtent l="0" t="0" r="11430" b="1905"/>
+                  <wp:docPr id="12" name="Picture 12" descr="image.php-12.png"/>
+                  <wp:cNvGraphicFramePr>
+                    <a:graphicFrameLocks xmlns:a="http://schemas.openxmlformats.org/drawingml/2006/main" noChangeAspect="1"/>
+                  </wp:cNvGraphicFramePr>
+                  <a:graphic xmlns:a="http://schemas.openxmlformats.org/drawingml/2006/main">
+                    <a:graphicData uri="http://schemas.openxmlformats.org/drawingml/2006/picture">
+                      <pic:pic xmlns:pic="http://schemas.openxmlformats.org/drawingml/2006/picture">
+                        <pic:nvPicPr>
+                          <pic:cNvPr id="0" name="Picture 6" descr="image.php-12.png"/>
+                          <pic:cNvPicPr>
+                            <a:picLocks noChangeAspect="1" noChangeArrowheads="1"/>
+                          </pic:cNvPicPr>
+                        </pic:nvPicPr>
+                        <pic:blipFill>
+                          <a:blip r:embed="rId15">
+                            <a:extLst>
+                              <a:ext uri="{28A0092B-C50C-407E-A947-70E740481C1C}">
+                                <a14:useLocalDpi xmlns:a14="http://schemas.microsoft.com/office/drawing/2010/main" val="0"/>
+                              </a:ext>
+                            </a:extLst>
+                          </a:blip>
+                          <a:srcRect/>
+                          <a:stretch>
+                            <a:fillRect/>
+                          </a:stretch>
+                        </pic:blipFill>
+                        <pic:spPr bwMode="auto">
+                          <a:xfrm>
+                            <a:off x="0" y="0"/>
+                            <a:ext cx="1566930" cy="507367"/>
+                          </a:xfrm>
+                          <a:prstGeom prst="rect">
+                            <a:avLst/>
+                          </a:prstGeom>
+                          <a:noFill/>
+                          <a:ln>
+                            <a:noFill/>
+                          </a:ln>
+                        </pic:spPr>
+                      </pic:pic>
+                    </a:graphicData>
+                  </a:graphic>
+                </wp:inline>
+              </w:drawing>
+            </w:r>
+          </w:p>
+        </w:tc>
+      </w:tr>
+      <w:tr>
+        <w:tc>
+          <w:tcPr>
+            <w:tcW w:w="3116" w:type="dxa"/>
+          </w:tcPr>
+          <w:p/>
+        </w:tc>
+        <w:tc>
+          <w:tcPr>
+            <w:tcW w:w="3117" w:type="dxa"/>
+          </w:tcPr>
+          <w:p/>
+        </w:tc>
+        <w:tc>
+          <w:tcPr>
+            <w:tcW w:w="3117" w:type="dxa"/>
+          </w:tcPr>
+          <w:p/>
+        </w:tc>
+      </w:tr>
+      <w:tr>
+        <w:tc>
+          <w:tcPr>
+            <w:tcW w:w="3116" w:type="dxa"/>
+          </w:tcPr>
+          <w:p>
+            <w:r>
+              <w:t>Oliver Wood</w:t>
+            </w:r>
+          </w:p>
+        </w:tc>
+        <w:tc>
+          <w:tcPr>
+            <w:tcW w:w="3117" w:type="dxa"/>
+          </w:tcPr>
+          <w:p>
+            <w:r>
+              <w:t>Angelina Johnson</w:t>
+            </w:r>
+          </w:p>
+        </w:tc>
+        <w:tc>
+          <w:tcPr>
+            <w:tcW w:w="3117" w:type="dxa"/>
+          </w:tcPr>
+          <w:p>
+            <w:r>
+              <w:t>Ernie</w:t>
+            </w:r>
+            <w:r>
+              <w:t xml:space="preserve"> </w:t>
+            </w:r>
+            <w:r>
+              <w:t>Macmillan</w:t>
+            </w:r>
+          </w:p>
+        </w:tc>
+      </w:tr>
+      <w:tr>
+        <w:tc>
+          <w:tcPr>
+            <w:tcW w:w="3116" w:type="dxa"/>
+          </w:tcPr>
+          <w:p>
+            <w:r>
+              <w:rPr>
+                <w:noProof/>
+              </w:rPr>
+              <w:drawing>
+                <wp:inline distT="0" distB="0" distL="0" distR="0" wp14:anchorId="5BFC70FF" wp14:editId="47898062">
+                  <wp:extent cx="1615950" cy="523240"/>
+                  <wp:effectExtent l="0" t="0" r="10160" b="10160"/>
+                  <wp:docPr id="13" name="Picture 13" descr="image.php-13.png"/>
+                  <wp:cNvGraphicFramePr>
+                    <a:graphicFrameLocks xmlns:a="http://schemas.openxmlformats.org/drawingml/2006/main" noChangeAspect="1"/>
+                  </wp:cNvGraphicFramePr>
+                  <a:graphic xmlns:a="http://schemas.openxmlformats.org/drawingml/2006/main">
+                    <a:graphicData uri="http://schemas.openxmlformats.org/drawingml/2006/picture">
+                      <pic:pic xmlns:pic="http://schemas.openxmlformats.org/drawingml/2006/picture">
+                        <pic:nvPicPr>
+                          <pic:cNvPr id="0" name="Picture 7" descr="image.php-13.png"/>
+                          <pic:cNvPicPr>
+                            <a:picLocks noChangeAspect="1" noChangeArrowheads="1"/>
+                          </pic:cNvPicPr>
+                        </pic:nvPicPr>
+                        <pic:blipFill>
+                          <a:blip r:embed="rId16">
+                            <a:extLst>
+                              <a:ext uri="{28A0092B-C50C-407E-A947-70E740481C1C}">
+                                <a14:useLocalDpi xmlns:a14="http://schemas.microsoft.com/office/drawing/2010/main" val="0"/>
+                              </a:ext>
+                            </a:extLst>
+                          </a:blip>
+                          <a:srcRect/>
+                          <a:stretch>
+                            <a:fillRect/>
+                          </a:stretch>
+                        </pic:blipFill>
+                        <pic:spPr bwMode="auto">
+                          <a:xfrm>
+                            <a:off x="0" y="0"/>
+                            <a:ext cx="1618802" cy="524163"/>
+                          </a:xfrm>
+                          <a:prstGeom prst="rect">
+                            <a:avLst/>
+                          </a:prstGeom>
+                          <a:noFill/>
+                          <a:ln>
+                            <a:noFill/>
+                          </a:ln>
+                        </pic:spPr>
+                      </pic:pic>
+                    </a:graphicData>
+                  </a:graphic>
+                </wp:inline>
+              </w:drawing>
+            </w:r>
+          </w:p>
+        </w:tc>
+        <w:tc>
+          <w:tcPr>
+            <w:tcW w:w="3117" w:type="dxa"/>
+          </w:tcPr>
+          <w:p>
+            <w:r>
+              <w:rPr>
+                <w:noProof/>
+              </w:rPr>
+              <w:drawing>
+                <wp:inline distT="0" distB="0" distL="0" distR="0" wp14:anchorId="6FCCA8B8" wp14:editId="4EDC53ED">
+                  <wp:extent cx="1615950" cy="523240"/>
+                  <wp:effectExtent l="0" t="0" r="10160" b="10160"/>
+                  <wp:docPr id="14" name="Picture 14" descr="image.php-14.png"/>
+                  <wp:cNvGraphicFramePr>
+                    <a:graphicFrameLocks xmlns:a="http://schemas.openxmlformats.org/drawingml/2006/main" noChangeAspect="1"/>
+                  </wp:cNvGraphicFramePr>
+                  <a:graphic xmlns:a="http://schemas.openxmlformats.org/drawingml/2006/main">
+                    <a:graphicData uri="http://schemas.openxmlformats.org/drawingml/2006/picture">
+                      <pic:pic xmlns:pic="http://schemas.openxmlformats.org/drawingml/2006/picture">
+                        <pic:nvPicPr>
+                          <pic:cNvPr id="0" name="Picture 8" descr="image.php-14.png"/>
+                          <pic:cNvPicPr>
+                            <a:picLocks noChangeAspect="1" noChangeArrowheads="1"/>
+                          </pic:cNvPicPr>
+                        </pic:nvPicPr>
+                        <pic:blipFill>
+                          <a:blip r:embed="rId17">
+                            <a:extLst>
+                              <a:ext uri="{28A0092B-C50C-407E-A947-70E740481C1C}">
+                                <a14:useLocalDpi xmlns:a14="http://schemas.microsoft.com/office/drawing/2010/main" val="0"/>
+                              </a:ext>
+                            </a:extLst>
+                          </a:blip>
+                          <a:srcRect/>
+                          <a:stretch>
+                            <a:fillRect/>
+                          </a:stretch>
+                        </pic:blipFill>
+                        <pic:spPr bwMode="auto">
+                          <a:xfrm>
+                            <a:off x="0" y="0"/>
+                            <a:ext cx="1617480" cy="523736"/>
+                          </a:xfrm>
+                          <a:prstGeom prst="rect">
+                            <a:avLst/>
+                          </a:prstGeom>
+                          <a:noFill/>
+                          <a:ln>
+                            <a:noFill/>
+                          </a:ln>
+                        </pic:spPr>
+                      </pic:pic>
+                    </a:graphicData>
+                  </a:graphic>
+                </wp:inline>
+              </w:drawing>
+            </w:r>
+          </w:p>
+        </w:tc>
+        <w:tc>
+          <w:tcPr>
+            <w:tcW w:w="3117" w:type="dxa"/>
+          </w:tcPr>
+          <w:p>
+            <w:bookmarkStart w:id="0" w:name="_GoBack"/>
+            <w:r>
+              <w:rPr>
+                <w:noProof/>
+              </w:rPr>
+              <w:drawing>
+                <wp:inline distT="0" distB="0" distL="0" distR="0" wp14:anchorId="02050DF7" wp14:editId="5DA0D527">
+                  <wp:extent cx="1615950" cy="523240"/>
+                  <wp:effectExtent l="0" t="0" r="10160" b="10160"/>
+                  <wp:docPr id="15" name="Picture 15" descr="image.php-15.png"/>
+                  <wp:cNvGraphicFramePr>
+                    <a:graphicFrameLocks xmlns:a="http://schemas.openxmlformats.org/drawingml/2006/main" noChangeAspect="1"/>
+                  </wp:cNvGraphicFramePr>
+                  <a:graphic xmlns:a="http://schemas.openxmlformats.org/drawingml/2006/main">
+                    <a:graphicData uri="http://schemas.openxmlformats.org/drawingml/2006/picture">
+                      <pic:pic xmlns:pic="http://schemas.openxmlformats.org/drawingml/2006/picture">
+                        <pic:nvPicPr>
+                          <pic:cNvPr id="0" name="Picture 9" descr="image.php-15.png"/>
+                          <pic:cNvPicPr>
+                            <a:picLocks noChangeAspect="1" noChangeArrowheads="1"/>
+                          </pic:cNvPicPr>
+                        </pic:nvPicPr>
+                        <pic:blipFill>
+                          <a:blip r:embed="rId18">
+                            <a:extLst>
+                              <a:ext uri="{28A0092B-C50C-407E-A947-70E740481C1C}">
+                                <a14:useLocalDpi xmlns:a14="http://schemas.microsoft.com/office/drawing/2010/main" val="0"/>
+                              </a:ext>
+                            </a:extLst>
+                          </a:blip>
+                          <a:srcRect/>
+                          <a:stretch>
+                            <a:fillRect/>
+                          </a:stretch>
+                        </pic:blipFill>
+                        <pic:spPr bwMode="auto">
+                          <a:xfrm>
+                            <a:off x="0" y="0"/>
+                            <a:ext cx="1618502" cy="524066"/>
+                          </a:xfrm>
+                          <a:prstGeom prst="rect">
+                            <a:avLst/>
+                          </a:prstGeom>
+                          <a:noFill/>
+                          <a:ln>
+                            <a:noFill/>
+                          </a:ln>
+                        </pic:spPr>
+                      </pic:pic>
+                    </a:graphicData>
+                  </a:graphic>
+                </wp:inline>
+              </w:drawing>
+            </w:r>
+            <w:bookmarkEnd w:id="0"/>
+          </w:p>
         </w:tc>
       </w:tr>
     </w:tbl>
@@ -653,6 +1329,7 @@
     <w:lsdException w:name="HTML Sample" w:semiHidden="1" w:unhideWhenUsed="1"/>
     <w:lsdException w:name="HTML Typewriter" w:semiHidden="1" w:unhideWhenUsed="1"/>
     <w:lsdException w:name="HTML Variable" w:semiHidden="1" w:unhideWhenUsed="1"/>
+    <w:lsdException w:name="Normal Table" w:semiHidden="1" w:unhideWhenUsed="1"/>
     <w:lsdException w:name="annotation subject" w:semiHidden="1" w:unhideWhenUsed="1"/>
     <w:lsdException w:name="No List" w:semiHidden="1" w:unhideWhenUsed="1"/>
     <w:lsdException w:name="Outline List 1" w:semiHidden="1" w:unhideWhenUsed="1"/>
@@ -698,9 +1375,11 @@
     <w:lsdException w:name="Table Subtle 1" w:semiHidden="1" w:unhideWhenUsed="1"/>
     <w:lsdException w:name="Table Subtle 2" w:semiHidden="1" w:unhideWhenUsed="1"/>
     <w:lsdException w:name="Table Web 1" w:semiHidden="1" w:unhideWhenUsed="1"/>
+    <w:lsdException w:name="Table Web 2" w:semiHidden="1" w:unhideWhenUsed="1"/>
     <w:lsdException w:name="Table Web 3" w:semiHidden="1" w:unhideWhenUsed="1"/>
     <w:lsdException w:name="Balloon Text" w:semiHidden="1" w:unhideWhenUsed="1"/>
     <w:lsdException w:name="Table Grid" w:uiPriority="39"/>
+    <w:lsdException w:name="Table Theme" w:semiHidden="1" w:unhideWhenUsed="1"/>
     <w:lsdException w:name="Note Level 1" w:semiHidden="1" w:unhideWhenUsed="1"/>
     <w:lsdException w:name="Note Level 2" w:semiHidden="1" w:unhideWhenUsed="1"/>
     <w:lsdException w:name="Note Level 3" w:semiHidden="1" w:unhideWhenUsed="1"/>

</xml_diff>